<commit_message>
built basic HandleRollDice and HandleButtonClick. I'm gonna finish this.
</commit_message>
<xml_diff>
--- a/schedule.docx
+++ b/schedule.docx
@@ -1,6 +1,6 @@
 
 <file path=word/document.xml><?xml version="1.0" encoding="utf-8"?>
-<w:document xmlns:wpc="http://schemas.microsoft.com/office/word/2010/wordprocessingCanvas" xmlns:cx="http://schemas.microsoft.com/office/drawing/2014/chartex" xmlns:cx1="http://schemas.microsoft.com/office/drawing/2015/9/8/chartex" xmlns:cx2="http://schemas.microsoft.com/office/drawing/2015/10/21/chartex" xmlns:cx3="http://schemas.microsoft.com/office/drawing/2016/5/9/chartex" xmlns:cx4="http://schemas.microsoft.com/office/drawing/2016/5/10/chartex" xmlns:cx5="http://schemas.microsoft.com/office/drawing/2016/5/11/chartex" xmlns:cx6="http://schemas.microsoft.com/office/drawing/2016/5/12/chartex" xmlns:cx7="http://schemas.microsoft.com/office/drawing/2016/5/13/chartex" xmlns:cx8="http://schemas.microsoft.com/office/drawing/2016/5/14/chartex" xmlns:mc="http://schemas.openxmlformats.org/markup-compatibility/2006" xmlns:aink="http://schemas.microsoft.com/office/drawing/2016/ink" xmlns:am3d="http://schemas.microsoft.com/office/drawing/2017/model3d" xmlns:o="urn:schemas-microsoft-com:office:office" xmlns:r="http://schemas.openxmlformats.org/officeDocument/2006/relationships" xmlns:m="http://schemas.openxmlformats.org/officeDocument/2006/math" xmlns:v="urn:schemas-microsoft-com:vml" xmlns:wp14="http://schemas.microsoft.com/office/word/2010/wordprocessingDrawing" xmlns:wp="http://schemas.openxmlformats.org/drawingml/2006/wordprocessingDrawing" xmlns:w10="urn:schemas-microsoft-com:office:word" xmlns:w="http://schemas.openxmlformats.org/wordprocessingml/2006/main" xmlns:w14="http://schemas.microsoft.com/office/word/2010/wordml" xmlns:w15="http://schemas.microsoft.com/office/word/2012/wordml" xmlns:w16cid="http://schemas.microsoft.com/office/word/2016/wordml/cid" xmlns:w16se="http://schemas.microsoft.com/office/word/2015/wordml/symex" xmlns:wpg="http://schemas.microsoft.com/office/word/2010/wordprocessingGroup" xmlns:wpi="http://schemas.microsoft.com/office/word/2010/wordprocessingInk" xmlns:wne="http://schemas.microsoft.com/office/word/2006/wordml" xmlns:wps="http://schemas.microsoft.com/office/word/2010/wordprocessingShape" mc:Ignorable="w14 w15 w16se w16cid wp14">
+<w:document xmlns:wpc="http://schemas.microsoft.com/office/word/2010/wordprocessingCanvas" xmlns:mc="http://schemas.openxmlformats.org/markup-compatibility/2006" xmlns:o="urn:schemas-microsoft-com:office:office" xmlns:r="http://schemas.openxmlformats.org/officeDocument/2006/relationships" xmlns:m="http://schemas.openxmlformats.org/officeDocument/2006/math" xmlns:v="urn:schemas-microsoft-com:vml" xmlns:wp14="http://schemas.microsoft.com/office/word/2010/wordprocessingDrawing" xmlns:wp="http://schemas.openxmlformats.org/drawingml/2006/wordprocessingDrawing" xmlns:w10="urn:schemas-microsoft-com:office:word" xmlns:w="http://schemas.openxmlformats.org/wordprocessingml/2006/main" xmlns:w14="http://schemas.microsoft.com/office/word/2010/wordml" xmlns:w15="http://schemas.microsoft.com/office/word/2012/wordml" xmlns:wpg="http://schemas.microsoft.com/office/word/2010/wordprocessingGroup" xmlns:wpi="http://schemas.microsoft.com/office/word/2010/wordprocessingInk" xmlns:wne="http://schemas.microsoft.com/office/word/2006/wordml" xmlns:wps="http://schemas.microsoft.com/office/word/2010/wordprocessingShape" mc:Ignorable="w14 w15 wp14">
   <w:body>
     <w:p>
       <w:pPr>
@@ -34,29 +34,15 @@
           <w:lang w:val="en-US"/>
         </w:rPr>
       </w:pPr>
-      <w:r>
-        <w:rPr>
-          <w:rFonts w:hint="cs"/>
-          <w:rtl/>
-          <w:lang w:val="en-US"/>
-        </w:rPr>
-        <w:t xml:space="preserve">עד ה20.1: עד הודעה </w:t>
-      </w:r>
-      <w:r>
-        <w:rPr>
-          <w:rFonts w:hint="cs"/>
-          <w:rtl/>
-          <w:lang w:val="en-US"/>
-        </w:rPr>
-        <w:t>2</w:t>
-      </w:r>
-      <w:r>
-        <w:rPr>
-          <w:rFonts w:hint="cs"/>
-          <w:rtl/>
-          <w:lang w:val="en-US"/>
-        </w:rPr>
-        <w:t xml:space="preserve">23 </w:t>
+      <w:bookmarkStart w:id="0" w:name="_GoBack"/>
+      <w:bookmarkEnd w:id="0"/>
+      <w:r>
+        <w:rPr>
+          <w:rFonts w:hint="cs"/>
+          <w:rtl/>
+          <w:lang w:val="en-US"/>
+        </w:rPr>
+        <w:t xml:space="preserve">עד ה10.2: עד הודעה 128 </w:t>
       </w:r>
       <w:r>
         <w:rPr>
@@ -71,22 +57,7 @@
           <w:rtl/>
           <w:lang w:val="en-US"/>
         </w:rPr>
-        <w:t xml:space="preserve"> כל הקוד כתוב, הודעה 221 </w:t>
-      </w:r>
-      <w:r>
-        <w:rPr>
-          <w:rtl/>
-          <w:lang w:val="en-US"/>
-        </w:rPr>
-        <w:t>–</w:t>
-      </w:r>
-      <w:r>
-        <w:rPr>
-          <w:rFonts w:hint="cs"/>
-          <w:rtl/>
-          <w:lang w:val="en-US"/>
-        </w:rPr>
-        <w:t xml:space="preserve"> בדיקות</w:t>
+        <w:t xml:space="preserve"> כל הקוד כתוב</w:t>
       </w:r>
     </w:p>
     <w:p>
@@ -103,23 +74,15 @@
           <w:rtl/>
           <w:lang w:val="en-US"/>
         </w:rPr>
-        <w:t xml:space="preserve">עד ה27.1: עד הודעה </w:t>
-      </w:r>
-      <w:r>
-        <w:rPr>
-          <w:rFonts w:hint="cs"/>
-          <w:rtl/>
-          <w:lang w:val="en-US"/>
-        </w:rPr>
-        <w:t>2</w:t>
-      </w:r>
-      <w:r>
-        <w:rPr>
-          <w:rFonts w:hint="cs"/>
-          <w:rtl/>
-          <w:lang w:val="en-US"/>
-        </w:rPr>
-        <w:t xml:space="preserve">24 </w:t>
+        <w:t>עד ה17.2: עד הודעה 230</w:t>
+      </w:r>
+      <w:r>
+        <w:rPr>
+          <w:rFonts w:hint="cs"/>
+          <w:rtl/>
+          <w:lang w:val="en-US"/>
+        </w:rPr>
+        <w:t xml:space="preserve"> </w:t>
       </w:r>
       <w:r>
         <w:rPr>
@@ -134,7 +97,22 @@
           <w:rtl/>
           <w:lang w:val="en-US"/>
         </w:rPr>
-        <w:t xml:space="preserve"> כל הקוד כתוב, הודעה 223 </w:t>
+        <w:t xml:space="preserve"> קוד כולל </w:t>
+      </w:r>
+      <w:r>
+        <w:rPr>
+          <w:rFonts w:hint="cs"/>
+          <w:lang w:val="en-US"/>
+        </w:rPr>
+        <w:t>GUI</w:t>
+      </w:r>
+      <w:r>
+        <w:rPr>
+          <w:rFonts w:hint="cs"/>
+          <w:rtl/>
+          <w:lang w:val="en-US"/>
+        </w:rPr>
+        <w:t xml:space="preserve"> כתוב, הודעה 128 </w:t>
       </w:r>
       <w:r>
         <w:rPr>
@@ -166,7 +144,23 @@
           <w:rtl/>
           <w:lang w:val="en-US"/>
         </w:rPr>
-        <w:t xml:space="preserve">עד ה3.2: עד הודעה 126 </w:t>
+        <w:t>עד ה24.</w:t>
+      </w:r>
+      <w:r>
+        <w:rPr>
+          <w:rFonts w:hint="cs"/>
+          <w:rtl/>
+          <w:lang w:val="en-US"/>
+        </w:rPr>
+        <w:t>2</w:t>
+      </w:r>
+      <w:r>
+        <w:rPr>
+          <w:rFonts w:hint="cs"/>
+          <w:rtl/>
+          <w:lang w:val="en-US"/>
+        </w:rPr>
+        <w:t xml:space="preserve">: עד הודעה 132 </w:t>
       </w:r>
       <w:r>
         <w:rPr>
@@ -181,7 +175,15 @@
           <w:rtl/>
           <w:lang w:val="en-US"/>
         </w:rPr>
-        <w:t xml:space="preserve"> כל הקוד כתוב + בדיקות</w:t>
+        <w:t xml:space="preserve"> </w:t>
+      </w:r>
+      <w:r>
+        <w:rPr>
+          <w:rFonts w:hint="cs"/>
+          <w:rtl/>
+          <w:lang w:val="en-US"/>
+        </w:rPr>
+        <w:t>קוד + בדיקות</w:t>
       </w:r>
     </w:p>
     <w:p>
@@ -198,22 +200,7 @@
           <w:rtl/>
           <w:lang w:val="en-US"/>
         </w:rPr>
-        <w:t xml:space="preserve">עד ה10.2: עד הודעה 128 </w:t>
-      </w:r>
-      <w:r>
-        <w:rPr>
-          <w:rtl/>
-          <w:lang w:val="en-US"/>
-        </w:rPr>
-        <w:t>–</w:t>
-      </w:r>
-      <w:r>
-        <w:rPr>
-          <w:rFonts w:hint="cs"/>
-          <w:rtl/>
-          <w:lang w:val="en-US"/>
-        </w:rPr>
-        <w:t xml:space="preserve"> כל הקוד כתוב</w:t>
+        <w:t>עד ה3.3: סיום כתיבת קוד, בדיקות נקודתיות אחרונות</w:t>
       </w:r>
     </w:p>
     <w:p>
@@ -230,70 +217,7 @@
           <w:rtl/>
           <w:lang w:val="en-US"/>
         </w:rPr>
-        <w:t>עד ה17.2: עד ה</w:t>
-      </w:r>
-      <w:bookmarkStart w:id="0" w:name="_GoBack"/>
-      <w:bookmarkEnd w:id="0"/>
-      <w:r>
-        <w:rPr>
-          <w:rFonts w:hint="cs"/>
-          <w:rtl/>
-          <w:lang w:val="en-US"/>
-        </w:rPr>
-        <w:t>ודעה 230</w:t>
-      </w:r>
-      <w:r>
-        <w:rPr>
-          <w:rFonts w:hint="cs"/>
-          <w:rtl/>
-          <w:lang w:val="en-US"/>
-        </w:rPr>
-        <w:t xml:space="preserve"> </w:t>
-      </w:r>
-      <w:r>
-        <w:rPr>
-          <w:rtl/>
-          <w:lang w:val="en-US"/>
-        </w:rPr>
-        <w:t>–</w:t>
-      </w:r>
-      <w:r>
-        <w:rPr>
-          <w:rFonts w:hint="cs"/>
-          <w:rtl/>
-          <w:lang w:val="en-US"/>
-        </w:rPr>
-        <w:t xml:space="preserve"> קוד כולל </w:t>
-      </w:r>
-      <w:r>
-        <w:rPr>
-          <w:rFonts w:hint="cs"/>
-          <w:lang w:val="en-US"/>
-        </w:rPr>
-        <w:t>GUI</w:t>
-      </w:r>
-      <w:r>
-        <w:rPr>
-          <w:rFonts w:hint="cs"/>
-          <w:rtl/>
-          <w:lang w:val="en-US"/>
-        </w:rPr>
-        <w:t xml:space="preserve"> כתוב, הודעה 128 </w:t>
-      </w:r>
-      <w:r>
-        <w:rPr>
-          <w:rtl/>
-          <w:lang w:val="en-US"/>
-        </w:rPr>
-        <w:t>–</w:t>
-      </w:r>
-      <w:r>
-        <w:rPr>
-          <w:rFonts w:hint="cs"/>
-          <w:rtl/>
-          <w:lang w:val="en-US"/>
-        </w:rPr>
-        <w:t xml:space="preserve"> בדיקות</w:t>
+        <w:t>עד ה10.3: בדיקות מלאות</w:t>
       </w:r>
     </w:p>
     <w:p>
@@ -310,23 +234,7 @@
           <w:rtl/>
           <w:lang w:val="en-US"/>
         </w:rPr>
-        <w:t>עד ה24.</w:t>
-      </w:r>
-      <w:r>
-        <w:rPr>
-          <w:rFonts w:hint="cs"/>
-          <w:rtl/>
-          <w:lang w:val="en-US"/>
-        </w:rPr>
-        <w:t>2</w:t>
-      </w:r>
-      <w:r>
-        <w:rPr>
-          <w:rFonts w:hint="cs"/>
-          <w:rtl/>
-          <w:lang w:val="en-US"/>
-        </w:rPr>
-        <w:t xml:space="preserve">: עד הודעה 132 </w:t>
+        <w:t xml:space="preserve">עד ה17.3: תיק פרויקט </w:t>
       </w:r>
       <w:r>
         <w:rPr>
@@ -341,87 +249,15 @@
           <w:rtl/>
           <w:lang w:val="en-US"/>
         </w:rPr>
-        <w:t xml:space="preserve"> </w:t>
-      </w:r>
-      <w:r>
-        <w:rPr>
-          <w:rFonts w:hint="cs"/>
-          <w:rtl/>
-          <w:lang w:val="en-US"/>
-        </w:rPr>
-        <w:t>קוד + בדיקות</w:t>
+        <w:t xml:space="preserve"> כל צד השרת</w:t>
       </w:r>
     </w:p>
     <w:p>
       <w:pPr>
         <w:bidi/>
         <w:rPr>
-          <w:rtl/>
-          <w:lang w:val="en-US"/>
-        </w:rPr>
-      </w:pPr>
-      <w:r>
-        <w:rPr>
-          <w:rFonts w:hint="cs"/>
-          <w:rtl/>
-          <w:lang w:val="en-US"/>
-        </w:rPr>
-        <w:t>עד ה3.3: סיום כתיבת קוד, בדיקות נקודתיות אחרונות</w:t>
-      </w:r>
-    </w:p>
-    <w:p>
-      <w:pPr>
-        <w:bidi/>
-        <w:rPr>
-          <w:rtl/>
-          <w:lang w:val="en-US"/>
-        </w:rPr>
-      </w:pPr>
-      <w:r>
-        <w:rPr>
-          <w:rFonts w:hint="cs"/>
-          <w:rtl/>
-          <w:lang w:val="en-US"/>
-        </w:rPr>
-        <w:t>עד ה10.3: בדיקות מלאות</w:t>
-      </w:r>
-    </w:p>
-    <w:p>
-      <w:pPr>
-        <w:bidi/>
-        <w:rPr>
-          <w:rtl/>
-          <w:lang w:val="en-US"/>
-        </w:rPr>
-      </w:pPr>
-      <w:r>
-        <w:rPr>
-          <w:rFonts w:hint="cs"/>
-          <w:rtl/>
-          <w:lang w:val="en-US"/>
-        </w:rPr>
-        <w:t xml:space="preserve">עד ה17.3: תיק פרויקט </w:t>
-      </w:r>
-      <w:r>
-        <w:rPr>
-          <w:rtl/>
-          <w:lang w:val="en-US"/>
-        </w:rPr>
-        <w:t>–</w:t>
-      </w:r>
-      <w:r>
-        <w:rPr>
-          <w:rFonts w:hint="cs"/>
-          <w:rtl/>
-          <w:lang w:val="en-US"/>
-        </w:rPr>
-        <w:t xml:space="preserve"> כל צד השרת</w:t>
-      </w:r>
-    </w:p>
-    <w:p>
-      <w:pPr>
-        <w:bidi/>
-        <w:rPr>
+          <w:rFonts w:hint="cs"/>
+          <w:rtl/>
           <w:lang w:val="en-US"/>
         </w:rPr>
       </w:pPr>
@@ -460,7 +296,7 @@
 </file>
 
 <file path=word/styles.xml><?xml version="1.0" encoding="utf-8"?>
-<w:styles xmlns:mc="http://schemas.openxmlformats.org/markup-compatibility/2006" xmlns:r="http://schemas.openxmlformats.org/officeDocument/2006/relationships" xmlns:w="http://schemas.openxmlformats.org/wordprocessingml/2006/main" xmlns:w14="http://schemas.microsoft.com/office/word/2010/wordml" xmlns:w15="http://schemas.microsoft.com/office/word/2012/wordml" xmlns:w16cid="http://schemas.microsoft.com/office/word/2016/wordml/cid" xmlns:w16se="http://schemas.microsoft.com/office/word/2015/wordml/symex" mc:Ignorable="w14 w15 w16se w16cid">
+<w:styles xmlns:mc="http://schemas.openxmlformats.org/markup-compatibility/2006" xmlns:r="http://schemas.openxmlformats.org/officeDocument/2006/relationships" xmlns:w="http://schemas.openxmlformats.org/wordprocessingml/2006/main" xmlns:w14="http://schemas.microsoft.com/office/word/2010/wordml" xmlns:w15="http://schemas.microsoft.com/office/word/2012/wordml" mc:Ignorable="w14 w15">
   <w:docDefaults>
     <w:rPrDefault>
       <w:rPr>
@@ -476,7 +312,7 @@
       </w:pPr>
     </w:pPrDefault>
   </w:docDefaults>
-  <w:latentStyles w:defLockedState="0" w:defUIPriority="99" w:defSemiHidden="0" w:defUnhideWhenUsed="0" w:defQFormat="0" w:count="375">
+  <w:latentStyles w:defLockedState="0" w:defUIPriority="99" w:defSemiHidden="0" w:defUnhideWhenUsed="0" w:defQFormat="0" w:count="371">
     <w:lsdException w:name="Normal" w:uiPriority="0" w:qFormat="1"/>
     <w:lsdException w:name="heading 1" w:uiPriority="9" w:qFormat="1"/>
     <w:lsdException w:name="heading 2" w:semiHidden="1" w:uiPriority="9" w:unhideWhenUsed="1" w:qFormat="1"/>
@@ -848,22 +684,18 @@
     <w:lsdException w:name="List Table 5 Dark Accent 6" w:uiPriority="50"/>
     <w:lsdException w:name="List Table 6 Colorful Accent 6" w:uiPriority="51"/>
     <w:lsdException w:name="List Table 7 Colorful Accent 6" w:uiPriority="52"/>
-    <w:lsdException w:name="Mention" w:semiHidden="1" w:unhideWhenUsed="1"/>
-    <w:lsdException w:name="Smart Hyperlink" w:semiHidden="1" w:unhideWhenUsed="1"/>
-    <w:lsdException w:name="Hashtag" w:semiHidden="1" w:unhideWhenUsed="1"/>
-    <w:lsdException w:name="Unresolved Mention" w:semiHidden="1" w:unhideWhenUsed="1"/>
   </w:latentStyles>
-  <w:style w:type="paragraph" w:default="1" w:styleId="Normal">
+  <w:style w:type="paragraph" w:default="1" w:styleId="a">
     <w:name w:val="Normal"/>
     <w:qFormat/>
   </w:style>
-  <w:style w:type="character" w:default="1" w:styleId="DefaultParagraphFont">
+  <w:style w:type="character" w:default="1" w:styleId="a0">
     <w:name w:val="Default Paragraph Font"/>
     <w:uiPriority w:val="1"/>
     <w:semiHidden/>
     <w:unhideWhenUsed/>
   </w:style>
-  <w:style w:type="table" w:default="1" w:styleId="TableNormal">
+  <w:style w:type="table" w:default="1" w:styleId="a1">
     <w:name w:val="Normal Table"/>
     <w:uiPriority w:val="99"/>
     <w:semiHidden/>
@@ -878,7 +710,7 @@
       </w:tblCellMar>
     </w:tblPr>
   </w:style>
-  <w:style w:type="numbering" w:default="1" w:styleId="NoList">
+  <w:style w:type="numbering" w:default="1" w:styleId="a2">
     <w:name w:val="No List"/>
     <w:uiPriority w:val="99"/>
     <w:semiHidden/>

</xml_diff>